<commit_message>
Add links to source datasets, fix typo in title, fix font in some styles, other minor improvements
</commit_message>
<xml_diff>
--- a/argo-conf-2024-paper/reference.docx
+++ b/argo-conf-2024-paper/reference.docx
@@ -1258,7 +1258,10 @@
     <w:basedOn w:val="Normal"/>
     <w:qFormat/>
     <w:pPr/>
-    <w:rPr/>
+    <w:rPr>
+      <w:rFonts w:ascii="Times New Roman" w:hAnsi="Times New Roman"/>
+      <w:sz w:val="28"/>
+    </w:rPr>
   </w:style>
   <w:style w:type="paragraph" w:styleId="BlockText">
     <w:name w:val="Block Text"/>
@@ -1280,7 +1283,9 @@
     <w:unhideWhenUsed/>
     <w:qFormat/>
     <w:pPr/>
-    <w:rPr/>
+    <w:rPr>
+      <w:rFonts w:ascii="Times New Roman" w:hAnsi="Times New Roman"/>
+    </w:rPr>
   </w:style>
   <w:style w:type="paragraph" w:styleId="DefinitionTerm" w:customStyle="1">
     <w:name w:val="Definition Term"/>

</xml_diff>